<commit_message>
uploaded a few files
</commit_message>
<xml_diff>
--- a/files/Matières/Philosophie/T1/015 Cours de Philosohie du 05 10 2020.docx
+++ b/files/Matières/Philosophie/T1/015 Cours de Philosohie du 05 10 2020.docx
@@ -7,7 +7,583 @@
         <w:t>Le fatalisme = un élément prévu qui arriveras quoiqu’il arrive</w:t>
       </w:r>
     </w:p>
-    <w:p/>
+    <w:p>
+      <w:r>
+        <w:t>Fatalisme = destin.</w:t>
+      </w:r>
+    </w:p>
+    <w:p>
+      <w:r>
+        <w:t>Déterminisme et fatalisme :</w:t>
+      </w:r>
+    </w:p>
+    <w:p>
+      <w:r>
+        <w:t xml:space="preserve">Théorie selon laquelle les événements (ce qui arrive) dépend du principe de </w:t>
+      </w:r>
+      <w:proofErr w:type="spellStart"/>
+      <w:r>
+        <w:t>cuasalité</w:t>
+      </w:r>
+      <w:proofErr w:type="spellEnd"/>
+      <w:r>
+        <w:t xml:space="preserve"> (vision rationnelle)</w:t>
+      </w:r>
+    </w:p>
+    <w:p/>
+    <w:p>
+      <w:r>
+        <w:t>Fatalisme : croyance selon laquelle un événement finira par arriver indépendamment d’une cause (vision non rationnelle)</w:t>
+      </w:r>
+    </w:p>
+    <w:p/>
+    <w:p>
+      <w:r>
+        <w:t>Le déterminisme est un</w:t>
+      </w:r>
+      <w:r>
+        <w:t>e</w:t>
+      </w:r>
+      <w:r>
+        <w:t xml:space="preserve"> doctrine philosophique et scientifique, le fatalisme est la croyance du destin, c’est-à-dire au fait qu’un événement est fixé par avance dans une logique de boules de villards ou de dominos.</w:t>
+      </w:r>
+    </w:p>
+    <w:p/>
+    <w:p>
+      <w:r>
+        <w:t>Le fatalisme lui, néglige les causes, et considère que ce qui est supposé arriver arrive. Soutenir d’un événement qu’il était fatal permet le plus souvent de se déresponsabiliser : je n’y pouvais rien ! Affirmer qu</w:t>
+      </w:r>
+      <w:r>
+        <w:t>’un événement est le produit d’un enchaînement de causes, n’est en rien se déresponsabiliser car, par nos actes, nous sommes nous-même des causes.</w:t>
+      </w:r>
+    </w:p>
+    <w:p/>
+    <w:p>
+      <w:r>
+        <w:t>Bref, si la science est déterministe, elle n’est certainement pas pour autant fataliste.</w:t>
+      </w:r>
+    </w:p>
+    <w:p/>
+    <w:p/>
+    <w:p>
+      <w:r>
+        <w:t>Karl Popper (1902 - 199</w:t>
+      </w:r>
+      <w:r>
+        <w:t>4</w:t>
+      </w:r>
+      <w:r>
+        <w:t>) dit</w:t>
+      </w:r>
+      <w:r>
+        <w:t> :</w:t>
+      </w:r>
+    </w:p>
+    <w:p>
+      <w:r>
+        <w:t>(P 430)</w:t>
+      </w:r>
+    </w:p>
+    <w:p/>
+    <w:p>
+      <w:r>
+        <w:t xml:space="preserve">Pour </w:t>
+      </w:r>
+      <w:proofErr w:type="spellStart"/>
+      <w:r>
+        <w:t>karl</w:t>
+      </w:r>
+      <w:proofErr w:type="spellEnd"/>
+      <w:r>
+        <w:t xml:space="preserve"> </w:t>
+      </w:r>
+      <w:proofErr w:type="spellStart"/>
+      <w:r>
+        <w:t>popper</w:t>
+      </w:r>
+      <w:proofErr w:type="spellEnd"/>
+      <w:r>
+        <w:t xml:space="preserve"> dit qu’ »un </w:t>
+      </w:r>
+      <w:proofErr w:type="spellStart"/>
+      <w:r>
+        <w:t>énnoncé</w:t>
+      </w:r>
+      <w:proofErr w:type="spellEnd"/>
+      <w:r>
+        <w:t xml:space="preserve"> scientifique est un </w:t>
+      </w:r>
+      <w:proofErr w:type="spellStart"/>
+      <w:r>
+        <w:t>énnoncé</w:t>
+      </w:r>
+      <w:proofErr w:type="spellEnd"/>
+      <w:r>
+        <w:t xml:space="preserve"> qui peut être réfuté ».</w:t>
+      </w:r>
+    </w:p>
+    <w:p/>
+    <w:p>
+      <w:r>
+        <w:t>Un énoncé scientifique</w:t>
+      </w:r>
+      <w:r>
+        <w:t>, par nature, est un énoncé pouvant être soumis à la critique et à la réfutation (exemple : « tous les cygnes sont blancs »)</w:t>
+      </w:r>
+    </w:p>
+    <w:p/>
+    <w:p>
+      <w:r>
+        <w:t>Tous les énoncés falsifiables ne sont ne sont pas scientifiques mais tous les énoncés scientifiques sont falsifiables.</w:t>
+      </w:r>
+    </w:p>
+    <w:p/>
+    <w:p>
+      <w:r>
+        <w:t>Vid</w:t>
+      </w:r>
+      <w:r>
+        <w:t>éo</w:t>
+      </w:r>
+      <w:r>
+        <w:t xml:space="preserve"> : </w:t>
+      </w:r>
+      <w:hyperlink r:id="rId5" w:history="1">
+        <w:r>
+          <w:rPr>
+            <w:rStyle w:val="Lienhypertexte"/>
+          </w:rPr>
+          <w:t>https://www.youtube.com/watch?v=sFbctDTNXTQ</w:t>
+        </w:r>
+      </w:hyperlink>
+    </w:p>
+    <w:p/>
+    <w:p>
+      <w:r>
+        <w:t>Une déduction : on part du général au particulier, on peut donc arriver à une certitude</w:t>
+      </w:r>
+    </w:p>
+    <w:p/>
+    <w:p>
+      <w:r>
+        <w:t>Une Induction : on part du particulier au général, on ne peut donc arriver à une certitude.</w:t>
+      </w:r>
+    </w:p>
+    <w:p/>
+    <w:p>
+      <w:r>
+        <w:t>La démarche déductive et la démarche inductive :</w:t>
+      </w:r>
+    </w:p>
+    <w:p/>
+    <w:p>
+      <w:r>
+        <w:t>Une déduction est un raisonnement cohérent et nécessairement vrai. On part du général pour aboutir au particulier.</w:t>
+      </w:r>
+    </w:p>
+    <w:p/>
+    <w:p>
+      <w:r>
+        <w:t>Une induction procède de manière inverse : on part du particulier pour aboutir au général. Il s’agit d’une inférence ou d’une extrapolation plutôt que d’un raisonnement à proprement parler. On ne peut pas aboutir à une certitude au sens strict du terme mais uniquement à une conjecture, aussi probable soit-elle.</w:t>
+      </w:r>
+    </w:p>
+    <w:p/>
+    <w:p>
+      <w:r>
+        <w:t>La démarche scientifique déductive</w:t>
+      </w:r>
+    </w:p>
+    <w:p/>
+    <w:p>
+      <w:r>
+        <w:lastRenderedPageBreak/>
+        <w:t xml:space="preserve">La forme typique d’une déduction est le </w:t>
+      </w:r>
+      <w:r>
+        <w:t>syllogisme de cette forme :</w:t>
+      </w:r>
+    </w:p>
+    <w:p>
+      <w:r>
+        <w:tab/>
+        <w:t>Tous les hommes sont mortels</w:t>
+      </w:r>
+    </w:p>
+    <w:p>
+      <w:pPr>
+        <w:ind w:firstLine="708"/>
+      </w:pPr>
+      <w:r>
+        <w:t>Socrate est un homme</w:t>
+      </w:r>
+    </w:p>
+    <w:p>
+      <w:pPr>
+        <w:ind w:firstLine="708"/>
+      </w:pPr>
+      <w:r>
+        <w:t>Socrate est mortel</w:t>
+      </w:r>
+    </w:p>
+    <w:p/>
+    <w:p>
+      <w:r>
+        <w:t>Nous devons cette démarche à Aristote. Un syllogisme est constitué de deux prémisses et d’une conclusion</w:t>
+      </w:r>
+    </w:p>
+    <w:p>
+      <w:r>
+        <w:t>Avantage de cette démarche : elle aboutit à une certitude.</w:t>
+      </w:r>
+    </w:p>
+    <w:p/>
+    <w:p>
+      <w:r>
+        <w:t xml:space="preserve">Inconvénient de cette démarche : elle peut sembler circulaire. Il faut déjà savoir que Socrate est mortel pour prétendre que tous les hommes sont mortels. </w:t>
+      </w:r>
+      <w:proofErr w:type="gramStart"/>
+      <w:r>
+        <w:t>En d’autre termes</w:t>
+      </w:r>
+      <w:proofErr w:type="gramEnd"/>
+      <w:r>
+        <w:t>, la conclusion semble déjà contenue dans la première prémisse.</w:t>
+      </w:r>
+    </w:p>
+    <w:p/>
+    <w:p>
+      <w:r>
+        <w:t>La démarche inductive :</w:t>
+      </w:r>
+    </w:p>
+    <w:p/>
+    <w:p>
+      <w:r>
+        <w:t>La forme typique d’une induction est le tirage de boules situées dans une urne :</w:t>
+      </w:r>
+    </w:p>
+    <w:p>
+      <w:pPr>
+        <w:ind w:firstLine="708"/>
+      </w:pPr>
+      <w:r>
+        <w:t>Une urne contient 100 boules blanches</w:t>
+      </w:r>
+    </w:p>
+    <w:p>
+      <w:pPr>
+        <w:ind w:firstLine="708"/>
+      </w:pPr>
+      <w:r>
+        <w:t>Les 99 premières boules tirées sont blanches</w:t>
+      </w:r>
+    </w:p>
+    <w:p>
+      <w:pPr>
+        <w:ind w:firstLine="708"/>
+      </w:pPr>
+      <w:r>
+        <w:t>La 100</w:t>
+      </w:r>
+      <w:r>
+        <w:rPr>
+          <w:vertAlign w:val="superscript"/>
+        </w:rPr>
+        <w:t>ème</w:t>
+      </w:r>
+      <w:r>
+        <w:t xml:space="preserve"> est donc blanche également.</w:t>
+      </w:r>
+    </w:p>
+    <w:p>
+      <w:pPr>
+        <w:ind w:firstLine="708"/>
+      </w:pPr>
+    </w:p>
+    <w:p>
+      <w:r>
+        <w:t>Avantage de cette démarche : elle est fondée sur l’expérience et l’observation</w:t>
+      </w:r>
+    </w:p>
+    <w:p>
+      <w:r>
+        <w:t>Inconvénient : elle ne permet pas d’avoir une certitude/</w:t>
+      </w:r>
+    </w:p>
+    <w:p/>
+    <w:p>
+      <w:r>
+        <w:t>En effet, rien n’empêche que la dernière boule soit noire. C’est une possibilité.</w:t>
+      </w:r>
+    </w:p>
+    <w:p/>
+    <w:p>
+      <w:r>
+        <w:t xml:space="preserve">Exemple : Il est faux d’affirmer que tous les cygnes soient blancs. Pendant des siècles, </w:t>
+      </w:r>
+      <w:proofErr w:type="spellStart"/>
+      <w:r>
+        <w:t>ette</w:t>
+      </w:r>
+      <w:proofErr w:type="spellEnd"/>
+      <w:r>
+        <w:t xml:space="preserve"> croyance était commune en Europe. Pourtant l’affirmation selon laquelle « tous les cygnes sont blancs » est fausse. Il existe des cygnes noires.</w:t>
+      </w:r>
+    </w:p>
+    <w:p/>
+    <w:p>
+      <w:r>
+        <w:t>La démarche scientifique :</w:t>
+      </w:r>
+    </w:p>
+    <w:p>
+      <w:r>
+        <w:t xml:space="preserve">De nombreux auteurs ont formalisés la méthode scientifique. Par exemple et notamment : </w:t>
+      </w:r>
+      <w:proofErr w:type="spellStart"/>
+      <w:r>
+        <w:t>Arisote</w:t>
+      </w:r>
+      <w:proofErr w:type="spellEnd"/>
+      <w:r>
+        <w:t>, Galilée, Roger Bacon, Descartes, (</w:t>
+      </w:r>
+      <w:r>
+        <w:rPr>
+          <w:i/>
+          <w:iCs/>
+        </w:rPr>
+        <w:t>Le discours de la méthode</w:t>
+      </w:r>
+      <w:r>
+        <w:t>), Claude Bernard (</w:t>
+      </w:r>
+      <w:r>
+        <w:rPr>
+          <w:i/>
+          <w:iCs/>
+        </w:rPr>
+        <w:t>Principes de médecine expérimentale</w:t>
+      </w:r>
+      <w:r>
+        <w:t>, 1867).</w:t>
+      </w:r>
+    </w:p>
+    <w:p/>
+    <w:p>
+      <w:r>
+        <w:t>En fonction de leurs sensibilité (plutôt empirique ou plutôt rationaliste), ils ont adopté des démarches plus ou moins déductives ou plus ou moins inductives.</w:t>
+      </w:r>
+    </w:p>
+    <w:p/>
+    <w:p/>
+    <w:p>
+      <w:r>
+        <w:t>La démarche scientifique</w:t>
+      </w:r>
+    </w:p>
+    <w:p/>
+    <w:p>
+      <w:r>
+        <w:t>Démarche scientifique : démarche rationnelle, à la fois empirique et rationaliste. Il s’agit donc d’un mixte de raisonnement déductif et d’inductions.</w:t>
+      </w:r>
+    </w:p>
+    <w:p/>
+    <w:p>
+      <w:r>
+        <w:t>Etapes générales de la démarche scientifique :</w:t>
+      </w:r>
+    </w:p>
+    <w:p/>
+    <w:p>
+      <w:pPr>
+        <w:ind w:firstLine="708"/>
+      </w:pPr>
+      <w:r>
+        <w:t xml:space="preserve">Observation d’un phénomène ou formulation d’une </w:t>
+      </w:r>
+      <w:proofErr w:type="spellStart"/>
+      <w:r>
+        <w:t>peorplexitéé</w:t>
+      </w:r>
+      <w:proofErr w:type="spellEnd"/>
+    </w:p>
+    <w:p>
+      <w:pPr>
+        <w:ind w:firstLine="708"/>
+      </w:pPr>
+      <w:r>
+        <w:t>Formulation d’une hypothèse explicative (par les causes)</w:t>
+      </w:r>
+    </w:p>
+    <w:p>
+      <w:pPr>
+        <w:ind w:firstLine="708"/>
+      </w:pPr>
+      <w:r>
+        <w:t>Expérimentation permettant de valider ou non cette hypothèse explicative.</w:t>
+      </w:r>
+    </w:p>
+    <w:p>
+      <w:pPr>
+        <w:ind w:firstLine="708"/>
+      </w:pPr>
+    </w:p>
+    <w:p>
+      <w:r>
+        <w:t>Pour appliquer cette démarche, deux conditions sont requises :</w:t>
+      </w:r>
+    </w:p>
+    <w:p>
+      <w:pPr>
+        <w:ind w:firstLine="708"/>
+      </w:pPr>
+      <w:r>
+        <w:lastRenderedPageBreak/>
+        <w:t xml:space="preserve">La neutralité : il s’agit de fonder ses thèses sur des </w:t>
+      </w:r>
+      <w:r>
+        <w:t>croyances</w:t>
+      </w:r>
+      <w:r>
+        <w:t xml:space="preserve"> magiques ou religieuses, des opinions politiques ou idéologiques, etc.</w:t>
+      </w:r>
+    </w:p>
+    <w:p>
+      <w:pPr>
+        <w:ind w:firstLine="708"/>
+      </w:pPr>
+      <w:r>
+        <w:t>La rigueur méthodologique : l’expérimentation suppose d’être rigoureux pour ne pas qu’une bonne hypothèse soit écartée du fait d’une mauvaise expérimentation.</w:t>
+      </w:r>
+    </w:p>
+    <w:p>
+      <w:pPr>
+        <w:ind w:firstLine="708"/>
+      </w:pPr>
+    </w:p>
+    <w:p>
+      <w:r>
+        <w:t xml:space="preserve">Vidéo : </w:t>
+      </w:r>
+      <w:hyperlink r:id="rId6" w:history="1">
+        <w:r>
+          <w:rPr>
+            <w:rStyle w:val="Lienhypertexte"/>
+          </w:rPr>
+          <w:t>https://irfu.cea.fr/Phocea/Video/index.php?id=340</w:t>
+        </w:r>
+      </w:hyperlink>
+    </w:p>
+    <w:p/>
+    <w:p>
+      <w:r>
+        <w:t>Concept de rupture épistémologique :</w:t>
+      </w:r>
+    </w:p>
+    <w:p>
+      <w:r>
+        <w:t xml:space="preserve">Gaston </w:t>
+      </w:r>
+      <w:proofErr w:type="spellStart"/>
+      <w:r>
+        <w:t>Bachelar</w:t>
+      </w:r>
+      <w:proofErr w:type="spellEnd"/>
+      <w:r>
+        <w:t xml:space="preserve"> = 2 thèses : la science n’est pas une conclusion, Rupture épistémologique</w:t>
+      </w:r>
+    </w:p>
+    <w:p>
+      <w:r>
+        <w:t>4 grandes révolutions :</w:t>
+      </w:r>
+    </w:p>
+    <w:p>
+      <w:pPr>
+        <w:pStyle w:val="Paragraphedeliste"/>
+        <w:numPr>
+          <w:ilvl w:val="0"/>
+          <w:numId w:val="1"/>
+        </w:numPr>
+      </w:pPr>
+      <w:r>
+        <w:t>Révolution copernicienne</w:t>
+      </w:r>
+    </w:p>
+    <w:p>
+      <w:pPr>
+        <w:pStyle w:val="Paragraphedeliste"/>
+        <w:numPr>
+          <w:ilvl w:val="0"/>
+          <w:numId w:val="1"/>
+        </w:numPr>
+      </w:pPr>
+      <w:r>
+        <w:t>Galilée : La totalité du réel est connaissable</w:t>
+      </w:r>
+    </w:p>
+    <w:p>
+      <w:pPr>
+        <w:pStyle w:val="Paragraphedeliste"/>
+        <w:numPr>
+          <w:ilvl w:val="0"/>
+          <w:numId w:val="1"/>
+        </w:numPr>
+      </w:pPr>
+      <w:r>
+        <w:t xml:space="preserve">Darwin, Les plantes et les </w:t>
+      </w:r>
+      <w:proofErr w:type="spellStart"/>
+      <w:r>
+        <w:t>annimaux</w:t>
+      </w:r>
+      <w:proofErr w:type="spellEnd"/>
+    </w:p>
+    <w:p>
+      <w:pPr>
+        <w:pStyle w:val="Paragraphedeliste"/>
+        <w:numPr>
+          <w:ilvl w:val="0"/>
+          <w:numId w:val="1"/>
+        </w:numPr>
+      </w:pPr>
+      <w:r>
+        <w:t>Einstein, l’espace, la matière et le temps sont identiques</w:t>
+      </w:r>
+    </w:p>
+    <w:p/>
+    <w:p>
+      <w:r>
+        <w:t xml:space="preserve">Vidéo : </w:t>
+      </w:r>
+      <w:hyperlink r:id="rId7" w:history="1">
+        <w:r>
+          <w:rPr>
+            <w:rStyle w:val="Lienhypertexte"/>
+          </w:rPr>
+          <w:t>https://www.youtube.com/watch?v=_adN4caU7l0</w:t>
+        </w:r>
+      </w:hyperlink>
+      <w:r>
+        <w:t xml:space="preserve"> </w:t>
+      </w:r>
+      <w:r>
+        <w:t>(la théorie de Darwin</w:t>
+      </w:r>
+      <w:r>
+        <w:t xml:space="preserve"> – universcience.tv</w:t>
+      </w:r>
+      <w:r>
+        <w:t>)</w:t>
+      </w:r>
+    </w:p>
+    <w:p/>
+    <w:p>
+      <w:r>
+        <w:t>Charles Darwin – L’origine de l’origine</w:t>
+      </w:r>
+    </w:p>
     <w:sectPr>
       <w:pgSz w:w="11906" w:h="16838"/>
       <w:pgMar w:top="1417" w:right="1417" w:bottom="1417" w:left="1417" w:header="708" w:footer="708" w:gutter="0"/>
@@ -16,6 +592,103 @@
     </w:sectPr>
   </w:body>
 </w:document>
+</file>
+
+<file path=word/numbering.xml><?xml version="1.0" encoding="utf-8"?>
+<w:numbering xmlns:wpc="http://schemas.microsoft.com/office/word/2010/wordprocessingCanvas" xmlns:cx="http://schemas.microsoft.com/office/drawing/2014/chartex" xmlns:cx1="http://schemas.microsoft.com/office/drawing/2015/9/8/chartex" xmlns:cx2="http://schemas.microsoft.com/office/drawing/2015/10/21/chartex" xmlns:cx3="http://schemas.microsoft.com/office/drawing/2016/5/9/chartex" xmlns:cx4="http://schemas.microsoft.com/office/drawing/2016/5/10/chartex" xmlns:cx5="http://schemas.microsoft.com/office/drawing/2016/5/11/chartex" xmlns:cx6="http://schemas.microsoft.com/office/drawing/2016/5/12/chartex" xmlns:cx7="http://schemas.microsoft.com/office/drawing/2016/5/13/chartex" xmlns:cx8="http://schemas.microsoft.com/office/drawing/2016/5/14/chartex" xmlns:mc="http://schemas.openxmlformats.org/markup-compatibility/2006" xmlns:aink="http://schemas.microsoft.com/office/drawing/2016/ink" xmlns:am3d="http://schemas.microsoft.com/office/drawing/2017/model3d" xmlns:o="urn:schemas-microsoft-com:office:office" xmlns:r="http://schemas.openxmlformats.org/officeDocument/2006/relationships" xmlns:m="http://schemas.openxmlformats.org/officeDocument/2006/math" xmlns:v="urn:schemas-microsoft-com:vml" xmlns:wp14="http://schemas.microsoft.com/office/word/2010/wordprocessingDrawing" xmlns:wp="http://schemas.openxmlformats.org/drawingml/2006/wordprocessingDrawing" xmlns:w10="urn:schemas-microsoft-com:office:word" xmlns:w="http://schemas.openxmlformats.org/wordprocessingml/2006/main" xmlns:w14="http://schemas.microsoft.com/office/word/2010/wordml" xmlns:w15="http://schemas.microsoft.com/office/word/2012/wordml" xmlns:w16cex="http://schemas.microsoft.com/office/word/2018/wordml/cex" xmlns:w16cid="http://schemas.microsoft.com/office/word/2016/wordml/cid" xmlns:w16="http://schemas.microsoft.com/office/word/2018/wordml" xmlns:w16se="http://schemas.microsoft.com/office/word/2015/wordml/symex" xmlns:wpg="http://schemas.microsoft.com/office/word/2010/wordprocessingGroup" xmlns:wpi="http://schemas.microsoft.com/office/word/2010/wordprocessingInk" xmlns:wne="http://schemas.microsoft.com/office/word/2006/wordml" xmlns:wps="http://schemas.microsoft.com/office/word/2010/wordprocessingShape" mc:Ignorable="w14 w15 w16se w16cid w16 w16cex wp14">
+  <w:abstractNum w:abstractNumId="0" w15:restartNumberingAfterBreak="0">
+    <w:nsid w:val="3BE8701A"/>
+    <w:multiLevelType w:val="hybridMultilevel"/>
+    <w:tmpl w:val="589857C4"/>
+    <w:lvl w:ilvl="0" w:tplc="E8B29A0C">
+      <w:start w:val="1"/>
+      <w:numFmt w:val="decimal"/>
+      <w:lvlText w:val="%1)"/>
+      <w:lvlJc w:val="left"/>
+      <w:pPr>
+        <w:ind w:left="720" w:hanging="360"/>
+      </w:pPr>
+      <w:rPr>
+        <w:rFonts w:hint="default"/>
+      </w:rPr>
+    </w:lvl>
+    <w:lvl w:ilvl="1" w:tplc="040C0019" w:tentative="1">
+      <w:start w:val="1"/>
+      <w:numFmt w:val="lowerLetter"/>
+      <w:lvlText w:val="%2."/>
+      <w:lvlJc w:val="left"/>
+      <w:pPr>
+        <w:ind w:left="1440" w:hanging="360"/>
+      </w:pPr>
+    </w:lvl>
+    <w:lvl w:ilvl="2" w:tplc="040C001B" w:tentative="1">
+      <w:start w:val="1"/>
+      <w:numFmt w:val="lowerRoman"/>
+      <w:lvlText w:val="%3."/>
+      <w:lvlJc w:val="right"/>
+      <w:pPr>
+        <w:ind w:left="2160" w:hanging="180"/>
+      </w:pPr>
+    </w:lvl>
+    <w:lvl w:ilvl="3" w:tplc="040C000F" w:tentative="1">
+      <w:start w:val="1"/>
+      <w:numFmt w:val="decimal"/>
+      <w:lvlText w:val="%4."/>
+      <w:lvlJc w:val="left"/>
+      <w:pPr>
+        <w:ind w:left="2880" w:hanging="360"/>
+      </w:pPr>
+    </w:lvl>
+    <w:lvl w:ilvl="4" w:tplc="040C0019" w:tentative="1">
+      <w:start w:val="1"/>
+      <w:numFmt w:val="lowerLetter"/>
+      <w:lvlText w:val="%5."/>
+      <w:lvlJc w:val="left"/>
+      <w:pPr>
+        <w:ind w:left="3600" w:hanging="360"/>
+      </w:pPr>
+    </w:lvl>
+    <w:lvl w:ilvl="5" w:tplc="040C001B" w:tentative="1">
+      <w:start w:val="1"/>
+      <w:numFmt w:val="lowerRoman"/>
+      <w:lvlText w:val="%6."/>
+      <w:lvlJc w:val="right"/>
+      <w:pPr>
+        <w:ind w:left="4320" w:hanging="180"/>
+      </w:pPr>
+    </w:lvl>
+    <w:lvl w:ilvl="6" w:tplc="040C000F" w:tentative="1">
+      <w:start w:val="1"/>
+      <w:numFmt w:val="decimal"/>
+      <w:lvlText w:val="%7."/>
+      <w:lvlJc w:val="left"/>
+      <w:pPr>
+        <w:ind w:left="5040" w:hanging="360"/>
+      </w:pPr>
+    </w:lvl>
+    <w:lvl w:ilvl="7" w:tplc="040C0019" w:tentative="1">
+      <w:start w:val="1"/>
+      <w:numFmt w:val="lowerLetter"/>
+      <w:lvlText w:val="%8."/>
+      <w:lvlJc w:val="left"/>
+      <w:pPr>
+        <w:ind w:left="5760" w:hanging="360"/>
+      </w:pPr>
+    </w:lvl>
+    <w:lvl w:ilvl="8" w:tplc="040C001B" w:tentative="1">
+      <w:start w:val="1"/>
+      <w:numFmt w:val="lowerRoman"/>
+      <w:lvlText w:val="%9."/>
+      <w:lvlJc w:val="right"/>
+      <w:pPr>
+        <w:ind w:left="6480" w:hanging="180"/>
+      </w:pPr>
+    </w:lvl>
+  </w:abstractNum>
+  <w:num w:numId="1">
+    <w:abstractNumId w:val="0"/>
+  </w:num>
+</w:numbering>
 </file>
 
 <file path=word/styles.xml><?xml version="1.0" encoding="utf-8"?>
@@ -459,6 +1132,52 @@
     <w:semiHidden/>
     <w:unhideWhenUsed/>
   </w:style>
+  <w:style w:type="character" w:styleId="Lienhypertexte">
+    <w:name w:val="Hyperlink"/>
+    <w:basedOn w:val="Policepardfaut"/>
+    <w:uiPriority w:val="99"/>
+    <w:unhideWhenUsed/>
+    <w:rsid w:val="004D32C2"/>
+    <w:rPr>
+      <w:color w:val="0563C1" w:themeColor="hyperlink"/>
+      <w:u w:val="single"/>
+    </w:rPr>
+  </w:style>
+  <w:style w:type="character" w:styleId="Mentionnonrsolue">
+    <w:name w:val="Unresolved Mention"/>
+    <w:basedOn w:val="Policepardfaut"/>
+    <w:uiPriority w:val="99"/>
+    <w:semiHidden/>
+    <w:unhideWhenUsed/>
+    <w:rsid w:val="004D32C2"/>
+    <w:rPr>
+      <w:color w:val="605E5C"/>
+      <w:shd w:val="clear" w:color="auto" w:fill="E1DFDD"/>
+    </w:rPr>
+  </w:style>
+  <w:style w:type="paragraph" w:styleId="Paragraphedeliste">
+    <w:name w:val="List Paragraph"/>
+    <w:basedOn w:val="Normal"/>
+    <w:uiPriority w:val="34"/>
+    <w:qFormat/>
+    <w:rsid w:val="000E14BF"/>
+    <w:pPr>
+      <w:ind w:left="720"/>
+      <w:contextualSpacing/>
+    </w:pPr>
+  </w:style>
+  <w:style w:type="character" w:styleId="Lienhypertextesuivivisit">
+    <w:name w:val="FollowedHyperlink"/>
+    <w:basedOn w:val="Policepardfaut"/>
+    <w:uiPriority w:val="99"/>
+    <w:semiHidden/>
+    <w:unhideWhenUsed/>
+    <w:rsid w:val="00432AF3"/>
+    <w:rPr>
+      <w:color w:val="954F72" w:themeColor="followedHyperlink"/>
+      <w:u w:val="single"/>
+    </w:rPr>
+  </w:style>
 </w:styles>
 </file>
 

</xml_diff>